<commit_message>
added @serengil's emotion model and implemented emotion analysis
</commit_message>
<xml_diff>
--- a/proje2_ararapor.docx
+++ b/proje2_ararapor.docx
@@ -461,8 +461,21 @@
           <w:numId w:val="2"/>
         </w:numPr>
       </w:pPr>
-      <w:r>
-        <w:t>PyQt5 &lt;Sürüm&gt;</w:t>
+      <w:proofErr w:type="spellStart"/>
+      <w:r>
+        <w:t>Keras</w:t>
+      </w:r>
+      <w:proofErr w:type="spellEnd"/>
+      <w:r>
+        <w:t xml:space="preserve"> &lt;</w:t>
+      </w:r>
+      <w:proofErr w:type="spellStart"/>
+      <w:r>
+        <w:t>Keras</w:t>
+      </w:r>
+      <w:proofErr w:type="spellEnd"/>
+      <w:r>
+        <w:t>&gt;</w:t>
       </w:r>
     </w:p>
     <w:p>
@@ -475,11 +488,40 @@
       </w:pPr>
       <w:proofErr w:type="spellStart"/>
       <w:r>
-        <w:t>Keras</w:t>
-      </w:r>
-      <w:proofErr w:type="spellEnd"/>
-      <w:r>
-        <w:t xml:space="preserve"> &lt;Sürüm&gt;</w:t>
+        <w:t>OpenCV</w:t>
+      </w:r>
+      <w:r>
+        <w:t>-</w:t>
+      </w:r>
+      <w:proofErr w:type="gramStart"/>
+      <w:r>
+        <w:t>Python</w:t>
+      </w:r>
+      <w:proofErr w:type="spellEnd"/>
+      <w:r>
+        <w:t xml:space="preserve"> </w:t>
+      </w:r>
+      <w:r>
+        <w:t xml:space="preserve"> &lt;</w:t>
+      </w:r>
+      <w:proofErr w:type="gramEnd"/>
+      <w:r>
+        <w:t>4.2.0.34</w:t>
+      </w:r>
+      <w:r>
+        <w:t>&gt;</w:t>
+      </w:r>
+    </w:p>
+    <w:p>
+      <w:pPr>
+        <w:pStyle w:val="ListParagraph"/>
+        <w:numPr>
+          <w:ilvl w:val="0"/>
+          <w:numId w:val="2"/>
+        </w:numPr>
+      </w:pPr>
+      <w:r>
+        <w:t>Geliştirme sırasında kullanılan yöntemler:</w:t>
       </w:r>
     </w:p>
     <w:p>
@@ -496,19 +538,7 @@
       </w:r>
       <w:proofErr w:type="spellEnd"/>
       <w:r>
-        <w:t xml:space="preserve"> &lt;Sürüm&gt;</w:t>
-      </w:r>
-    </w:p>
-    <w:p>
-      <w:pPr>
-        <w:pStyle w:val="ListParagraph"/>
-        <w:numPr>
-          <w:ilvl w:val="0"/>
-          <w:numId w:val="2"/>
-        </w:numPr>
-      </w:pPr>
-      <w:r>
-        <w:t>Geliştirme sırasında kullanılan yöntemler:</w:t>
+        <w:t xml:space="preserve"> vasıtasıyla yüz tanıma ve görüntüden çıkarma</w:t>
       </w:r>
     </w:p>
     <w:p>
@@ -519,20 +549,13 @@
           <w:numId w:val="2"/>
         </w:numPr>
       </w:pPr>
-      <w:r>
-        <w:t>--- Görüntü işleme yöntemi</w:t>
-      </w:r>
-    </w:p>
-    <w:p>
-      <w:pPr>
-        <w:pStyle w:val="ListParagraph"/>
-        <w:numPr>
-          <w:ilvl w:val="1"/>
-          <w:numId w:val="2"/>
-        </w:numPr>
-      </w:pPr>
-      <w:r>
-        <w:t>--- Derin öğrenme yöntemi</w:t>
+      <w:proofErr w:type="spellStart"/>
+      <w:r>
+        <w:t>Pre-trained</w:t>
+      </w:r>
+      <w:proofErr w:type="spellEnd"/>
+      <w:r>
+        <w:t xml:space="preserve"> modelleri kullanarak görüntü analizi yapmak</w:t>
       </w:r>
     </w:p>
     <w:p>
@@ -584,13 +607,7 @@
       </w:pPr>
       <w:r>
         <w:tab/>
-        <w:t>--- İzlediğimiz yöntem ve algoritmanın şeması. /// Yusuf ile konuşulacak.</w:t>
-      </w:r>
-    </w:p>
-    <w:p>
-      <w:pPr>
-        <w:ind w:firstLine="0"/>
-      </w:pPr>
+      </w:r>
     </w:p>
     <w:p>
       <w:pPr>
@@ -732,7 +749,13 @@
       </w:r>
       <w:proofErr w:type="spellEnd"/>
       <w:r>
-        <w:t xml:space="preserve"> kullanılarak yüzün resimden çıkarılması, resim çıkarıldıktan sonra yüz parçasının daha önceden eğitilmiş, DNN modellerine gönderilerek tahminli yaş, cinsiyet çıktılarının alınması ve ekranda gösterilmesi.</w:t>
+        <w:t xml:space="preserve"> kullanılarak yüzün resimden çıkarılması, resim çıkarıldıktan sonra yüz parçasının daha önceden eğitilmiş, </w:t>
+      </w:r>
+      <w:r>
+        <w:t>C</w:t>
+      </w:r>
+      <w:r>
+        <w:t>NN modellerine gönderilerek tahminli yaş, cinsiyet çıktılarının alınması ve ekranda gösterilmesi.</w:t>
       </w:r>
       <w:r>
         <w:t xml:space="preserve"> (Bunun için bir temel katmanların resimlerini eklesek iyi olacak.)</w:t>
@@ -1147,6 +1170,7 @@
           <w:sz w:val="28"/>
           <w:szCs w:val="28"/>
         </w:rPr>
+        <w:lastRenderedPageBreak/>
         <w:t>EK 1. BAŞARIMI NASIL İYİLEŞTİRDİK?</w:t>
       </w:r>
     </w:p>
@@ -1527,23 +1551,40 @@
       </w:r>
     </w:p>
     <w:p>
-      <w:pPr>
-        <w:pStyle w:val="ListParagraph"/>
-        <w:numPr>
-          <w:ilvl w:val="0"/>
-          <w:numId w:val="7"/>
-        </w:numPr>
-      </w:pPr>
-      <w:r>
-        <w:t xml:space="preserve">- Eklenecek </w:t>
-      </w:r>
-      <w:proofErr w:type="spellStart"/>
-      <w:r>
-        <w:t>seyler</w:t>
-      </w:r>
-      <w:proofErr w:type="spellEnd"/>
-      <w:r>
-        <w:t xml:space="preserve"> var daha </w:t>
+      <w:r>
+        <w:t xml:space="preserve">Eklenmesi planlanıyor: videonun işlenmesi ve analizi bittikten sonra, videoda bulunan kişilerin tespiti (LFW – </w:t>
+      </w:r>
+      <w:proofErr w:type="spellStart"/>
+      <w:r>
+        <w:t>Labeled</w:t>
+      </w:r>
+      <w:proofErr w:type="spellEnd"/>
+      <w:r>
+        <w:t xml:space="preserve"> </w:t>
+      </w:r>
+      <w:proofErr w:type="spellStart"/>
+      <w:r>
+        <w:t>Faces</w:t>
+      </w:r>
+      <w:proofErr w:type="spellEnd"/>
+      <w:r>
+        <w:t xml:space="preserve"> in </w:t>
+      </w:r>
+      <w:proofErr w:type="spellStart"/>
+      <w:r>
+        <w:t>the</w:t>
+      </w:r>
+      <w:proofErr w:type="spellEnd"/>
+      <w:r>
+        <w:t xml:space="preserve"> Wild </w:t>
+      </w:r>
+      <w:proofErr w:type="spellStart"/>
+      <w:r>
+        <w:t>veritabanı</w:t>
+      </w:r>
+      <w:proofErr w:type="spellEnd"/>
+      <w:r>
+        <w:t xml:space="preserve"> yardımıyla), ayrıca kişilerin yaşlarının ve duygu durumlarının tespiti. Yapılan tespitlerin gelecekte kullanılmak üzere kaydedilmesi.    </w:t>
       </w:r>
     </w:p>
     <w:p>
@@ -1566,6 +1607,7 @@
           <w:sz w:val="28"/>
           <w:szCs w:val="28"/>
         </w:rPr>
+        <w:lastRenderedPageBreak/>
         <w:t>EK 3. HANGİ HAZIR ÇALIŞMALARDAN YARARLANDIK?</w:t>
       </w:r>
     </w:p>
@@ -1575,8 +1617,39 @@
       </w:pPr>
       <w:r>
         <w:tab/>
-        <w:t>*** başarımı iyileştirmek için neler yaptık.</w:t>
-      </w:r>
+      </w:r>
+      <w:r>
+        <w:t xml:space="preserve">Uygulamamızda, mevcut olarak bulunan veri setleriyle kuracağımız NN modelleri eğitmek çok uzun süreceği için, daha önceden eğitilmiş hazır modeller kullanmayı tercih ettik. Şimdilik uygulamamız yalnızca tespit edilen yüzlerde yaş ve cinsiyet analizi yapsa </w:t>
+      </w:r>
+      <w:proofErr w:type="gramStart"/>
+      <w:r>
+        <w:t>da,</w:t>
+      </w:r>
+      <w:proofErr w:type="gramEnd"/>
+      <w:r>
+        <w:t xml:space="preserve"> diğer </w:t>
+      </w:r>
+      <w:proofErr w:type="spellStart"/>
+      <w:r>
+        <w:t>pre-trained</w:t>
+      </w:r>
+      <w:proofErr w:type="spellEnd"/>
+      <w:r>
+        <w:t xml:space="preserve"> modeller vasıtasıyla programın sunduğu özellikleri genişletmeyi ve video sonunda kaydedilen </w:t>
+      </w:r>
+      <w:proofErr w:type="spellStart"/>
+      <w:r>
+        <w:t>frameler</w:t>
+      </w:r>
+      <w:proofErr w:type="spellEnd"/>
+      <w:r>
+        <w:t xml:space="preserve"> sayesinde video analizi yapmayı planlıyoruz. </w:t>
+      </w:r>
+    </w:p>
+    <w:p>
+      <w:pPr>
+        <w:ind w:firstLine="0"/>
+      </w:pPr>
     </w:p>
     <w:p>
       <w:pPr>
@@ -1586,6 +1659,47 @@
           <w:szCs w:val="24"/>
         </w:rPr>
       </w:pPr>
+      <w:r>
+        <w:tab/>
+        <w:t xml:space="preserve">Video sonrası yapmayı planladığımız analizlerde </w:t>
+      </w:r>
+      <w:proofErr w:type="gramStart"/>
+      <w:r>
+        <w:t>LFW(</w:t>
+      </w:r>
+      <w:proofErr w:type="spellStart"/>
+      <w:proofErr w:type="gramEnd"/>
+      <w:r>
+        <w:t>Labeled</w:t>
+      </w:r>
+      <w:proofErr w:type="spellEnd"/>
+      <w:r>
+        <w:t xml:space="preserve"> </w:t>
+      </w:r>
+      <w:proofErr w:type="spellStart"/>
+      <w:r>
+        <w:t>faces</w:t>
+      </w:r>
+      <w:proofErr w:type="spellEnd"/>
+      <w:r>
+        <w:t xml:space="preserve"> in </w:t>
+      </w:r>
+      <w:proofErr w:type="spellStart"/>
+      <w:r>
+        <w:t>the</w:t>
+      </w:r>
+      <w:proofErr w:type="spellEnd"/>
+      <w:r>
+        <w:t xml:space="preserve"> Wild) </w:t>
+      </w:r>
+      <w:proofErr w:type="spellStart"/>
+      <w:r>
+        <w:t>veriseti</w:t>
+      </w:r>
+      <w:proofErr w:type="spellEnd"/>
+      <w:r>
+        <w:t xml:space="preserve"> ile eğitilmiş NN modelleri sayesinde video içerisinde yapacağımız yüz tespitlerini analiz etmeyi planlıyoruz. </w:t>
+      </w:r>
     </w:p>
     <w:sectPr>
       <w:pgSz w:w="12240" w:h="15840"/>
@@ -2513,6 +2627,7 @@
     <w:lsdException w:name="HTML Sample" w:semiHidden="1" w:unhideWhenUsed="1"/>
     <w:lsdException w:name="HTML Typewriter" w:semiHidden="1" w:unhideWhenUsed="1"/>
     <w:lsdException w:name="HTML Variable" w:semiHidden="1" w:unhideWhenUsed="1"/>
+    <w:lsdException w:name="Normal Table" w:semiHidden="1" w:unhideWhenUsed="1"/>
     <w:lsdException w:name="annotation subject" w:semiHidden="1" w:unhideWhenUsed="1"/>
     <w:lsdException w:name="No List" w:semiHidden="1" w:unhideWhenUsed="1"/>
     <w:lsdException w:name="Outline List 1" w:semiHidden="1" w:unhideWhenUsed="1"/>
@@ -2555,8 +2670,11 @@
     <w:lsdException w:name="Table Contemporary" w:semiHidden="1" w:unhideWhenUsed="1"/>
     <w:lsdException w:name="Table Elegant" w:semiHidden="1" w:unhideWhenUsed="1"/>
     <w:lsdException w:name="Table Professional" w:semiHidden="1" w:unhideWhenUsed="1"/>
+    <w:lsdException w:name="Table Subtle 1" w:semiHidden="1" w:unhideWhenUsed="1"/>
     <w:lsdException w:name="Table Subtle 2" w:semiHidden="1" w:unhideWhenUsed="1"/>
     <w:lsdException w:name="Table Web 1" w:semiHidden="1" w:unhideWhenUsed="1"/>
+    <w:lsdException w:name="Table Web 2" w:semiHidden="1" w:unhideWhenUsed="1"/>
+    <w:lsdException w:name="Table Web 3" w:semiHidden="1" w:unhideWhenUsed="1"/>
     <w:lsdException w:name="Balloon Text" w:semiHidden="1" w:unhideWhenUsed="1"/>
     <w:lsdException w:name="Table Grid" w:uiPriority="39"/>
     <w:lsdException w:name="Table Theme" w:semiHidden="1" w:unhideWhenUsed="1"/>

</xml_diff>